<commit_message>
add primary key notation to summary report
</commit_message>
<xml_diff>
--- a/mytables.docx
+++ b/mytables.docx
@@ -60,7 +60,15 @@
             <w:tcW w:w="1168" w:type="dxa"/>
           </w:tcPr>
           <w:p>
-            <w:r>
+            <w:pPr>
+              <w:rPr>
+                <w:u w:val="single"/>
+              </w:rPr>
+            </w:pPr>
+            <w:r>
+              <w:rPr>
+                <w:u w:val="single"/>
+              </w:rPr>
               <w:t>LOC_ID</w:t>
             </w:r>
           </w:p>
@@ -176,11 +184,16 @@
             <w:tcW w:w="1121" w:type="dxa"/>
           </w:tcPr>
           <w:p>
-            <w:r>
-              <w:t>USER</w:t>
-            </w:r>
-            <w:r>
-              <w:t>_ID</w:t>
+            <w:pPr>
+              <w:rPr>
+                <w:u w:val="single"/>
+              </w:rPr>
+            </w:pPr>
+            <w:r>
+              <w:rPr>
+                <w:u w:val="single"/>
+              </w:rPr>
+              <w:t>USER_ID</w:t>
             </w:r>
           </w:p>
         </w:tc>
@@ -279,12 +292,13 @@
       <w:tblPr>
         <w:tblStyle w:val="TableGrid"/>
         <w:tblW w:w="0" w:type="auto"/>
+        <w:tblLayout w:type="fixed"/>
         <w:tblLook w:val="04A0" w:firstRow="1" w:lastRow="0" w:firstColumn="1" w:lastColumn="0" w:noHBand="0" w:noVBand="1"/>
       </w:tblPr>
       <w:tblGrid>
         <w:gridCol w:w="1683"/>
-        <w:gridCol w:w="1683"/>
-        <w:gridCol w:w="2113"/>
+        <w:gridCol w:w="2362"/>
+        <w:gridCol w:w="2520"/>
       </w:tblGrid>
       <w:tr>
         <w:tc>
@@ -299,43 +313,51 @@
         </w:tc>
         <w:tc>
           <w:tcPr>
+            <w:tcW w:w="2362" w:type="dxa"/>
+          </w:tcPr>
+          <w:p>
+            <w:r>
+              <w:t>HOMETOWN</w:t>
+            </w:r>
+          </w:p>
+        </w:tc>
+        <w:tc>
+          <w:tcPr>
+            <w:tcW w:w="2520" w:type="dxa"/>
+          </w:tcPr>
+          <w:p>
+            <w:r>
+              <w:t>CURRENT_LOCATION</w:t>
+            </w:r>
+          </w:p>
+        </w:tc>
+      </w:tr>
+      <w:tr>
+        <w:tc>
+          <w:tcPr>
             <w:tcW w:w="1683" w:type="dxa"/>
           </w:tcPr>
-          <w:p>
-            <w:r>
-              <w:t>HOMETOWN</w:t>
-            </w:r>
-          </w:p>
-        </w:tc>
-        <w:tc>
-          <w:tcPr>
-            <w:tcW w:w="2113" w:type="dxa"/>
-          </w:tcPr>
-          <w:p>
-            <w:r>
-              <w:t>CURRENT_LOCATION</w:t>
-            </w:r>
-          </w:p>
-        </w:tc>
-      </w:tr>
-      <w:tr>
-        <w:tc>
-          <w:tcPr>
-            <w:tcW w:w="1683" w:type="dxa"/>
-          </w:tcPr>
-          <w:p/>
-        </w:tc>
-        <w:tc>
-          <w:tcPr>
-            <w:tcW w:w="1683" w:type="dxa"/>
-          </w:tcPr>
-          <w:p/>
-        </w:tc>
-        <w:tc>
-          <w:tcPr>
-            <w:tcW w:w="2113" w:type="dxa"/>
-          </w:tcPr>
-          <w:p/>
+          <w:p/>
+        </w:tc>
+        <w:tc>
+          <w:tcPr>
+            <w:tcW w:w="2362" w:type="dxa"/>
+          </w:tcPr>
+          <w:p>
+            <w:r>
+              <w:t>(reference LOCATION)</w:t>
+            </w:r>
+          </w:p>
+        </w:tc>
+        <w:tc>
+          <w:tcPr>
+            <w:tcW w:w="2520" w:type="dxa"/>
+          </w:tcPr>
+          <w:p>
+            <w:r>
+              <w:t>(reference LOCATION)</w:t>
+            </w:r>
+          </w:p>
         </w:tc>
       </w:tr>
     </w:tbl>
@@ -350,10 +372,7 @@
       </w:r>
       <w:proofErr w:type="gramEnd"/>
       <w:r>
-        <w:t xml:space="preserve"> Rows:</w:t>
-      </w:r>
-      <w:r>
-        <w:t xml:space="preserve"> 800</w:t>
+        <w:t xml:space="preserve"> Rows: 800</w:t>
       </w:r>
     </w:p>
     <w:p/>
@@ -399,11 +418,16 @@
             <w:tcW w:w="1363" w:type="dxa"/>
           </w:tcPr>
           <w:p>
-            <w:r>
-              <w:t>PROGRAM</w:t>
-            </w:r>
-            <w:r>
-              <w:t>_ID</w:t>
+            <w:pPr>
+              <w:rPr>
+                <w:u w:val="single"/>
+              </w:rPr>
+            </w:pPr>
+            <w:r>
+              <w:rPr>
+                <w:u w:val="single"/>
+              </w:rPr>
+              <w:t>PROGRAM_ID</w:t>
             </w:r>
           </w:p>
         </w:tc>
@@ -547,26 +571,23 @@
         <w:tblLook w:val="04A0" w:firstRow="1" w:lastRow="0" w:firstColumn="1" w:lastColumn="0" w:noHBand="0" w:noVBand="1"/>
       </w:tblPr>
       <w:tblGrid>
-        <w:gridCol w:w="1363"/>
-        <w:gridCol w:w="1897"/>
+        <w:gridCol w:w="2155"/>
+        <w:gridCol w:w="2790"/>
       </w:tblGrid>
       <w:tr>
         <w:tc>
           <w:tcPr>
-            <w:tcW w:w="1363" w:type="dxa"/>
-          </w:tcPr>
-          <w:p>
-            <w:r>
-              <w:t>USER</w:t>
-            </w:r>
-            <w:r>
-              <w:t>_ID</w:t>
-            </w:r>
-          </w:p>
-        </w:tc>
-        <w:tc>
-          <w:tcPr>
-            <w:tcW w:w="1897" w:type="dxa"/>
+            <w:tcW w:w="2155" w:type="dxa"/>
+          </w:tcPr>
+          <w:p>
+            <w:r>
+              <w:t>USER_ID</w:t>
+            </w:r>
+          </w:p>
+        </w:tc>
+        <w:tc>
+          <w:tcPr>
+            <w:tcW w:w="2790" w:type="dxa"/>
           </w:tcPr>
           <w:p>
             <w:r>
@@ -578,15 +599,23 @@
       <w:tr>
         <w:tc>
           <w:tcPr>
-            <w:tcW w:w="1363" w:type="dxa"/>
-          </w:tcPr>
-          <w:p/>
-        </w:tc>
-        <w:tc>
-          <w:tcPr>
-            <w:tcW w:w="1897" w:type="dxa"/>
-          </w:tcPr>
-          <w:p/>
+            <w:tcW w:w="2155" w:type="dxa"/>
+          </w:tcPr>
+          <w:p>
+            <w:r>
+              <w:t>(reference FB_USER)</w:t>
+            </w:r>
+          </w:p>
+        </w:tc>
+        <w:tc>
+          <w:tcPr>
+            <w:tcW w:w="2790" w:type="dxa"/>
+          </w:tcPr>
+          <w:p>
+            <w:r>
+              <w:t>(reference EDU_PROGRAM)</w:t>
+            </w:r>
+          </w:p>
         </w:tc>
       </w:tr>
     </w:tbl>
@@ -601,10 +630,7 @@
       </w:r>
       <w:proofErr w:type="gramEnd"/>
       <w:r>
-        <w:t xml:space="preserve"> Rows:</w:t>
-      </w:r>
-      <w:r>
-        <w:t xml:space="preserve"> 1601</w:t>
+        <w:t xml:space="preserve"> Rows: 1601</w:t>
       </w:r>
     </w:p>
     <w:p/>
@@ -639,13 +665,13 @@
         <w:tblLook w:val="04A0" w:firstRow="1" w:lastRow="0" w:firstColumn="1" w:lastColumn="0" w:noHBand="0" w:noVBand="1"/>
       </w:tblPr>
       <w:tblGrid>
-        <w:gridCol w:w="1363"/>
-        <w:gridCol w:w="1897"/>
+        <w:gridCol w:w="2245"/>
+        <w:gridCol w:w="2070"/>
       </w:tblGrid>
       <w:tr>
         <w:tc>
           <w:tcPr>
-            <w:tcW w:w="1363" w:type="dxa"/>
+            <w:tcW w:w="2245" w:type="dxa"/>
           </w:tcPr>
           <w:p>
             <w:r>
@@ -655,7 +681,7 @@
         </w:tc>
         <w:tc>
           <w:tcPr>
-            <w:tcW w:w="1897" w:type="dxa"/>
+            <w:tcW w:w="2070" w:type="dxa"/>
           </w:tcPr>
           <w:p>
             <w:r>
@@ -667,15 +693,23 @@
       <w:tr>
         <w:tc>
           <w:tcPr>
-            <w:tcW w:w="1363" w:type="dxa"/>
-          </w:tcPr>
-          <w:p/>
-        </w:tc>
-        <w:tc>
-          <w:tcPr>
-            <w:tcW w:w="1897" w:type="dxa"/>
-          </w:tcPr>
-          <w:p/>
+            <w:tcW w:w="2245" w:type="dxa"/>
+          </w:tcPr>
+          <w:p>
+            <w:r>
+              <w:t>(reference FB_USER)</w:t>
+            </w:r>
+          </w:p>
+        </w:tc>
+        <w:tc>
+          <w:tcPr>
+            <w:tcW w:w="2070" w:type="dxa"/>
+          </w:tcPr>
+          <w:p>
+            <w:r>
+              <w:t>(reference FB_USER)</w:t>
+            </w:r>
+          </w:p>
         </w:tc>
       </w:tr>
     </w:tbl>
@@ -690,10 +724,7 @@
       </w:r>
       <w:proofErr w:type="gramEnd"/>
       <w:r>
-        <w:t xml:space="preserve"> Rows:</w:t>
-      </w:r>
-      <w:r>
-        <w:t xml:space="preserve"> 21250</w:t>
+        <w:t xml:space="preserve"> Rows: 21250</w:t>
       </w:r>
     </w:p>
     <w:p/>
@@ -739,10 +770,21 @@
             <w:tcW w:w="1363" w:type="dxa"/>
           </w:tcPr>
           <w:p>
-            <w:r>
+            <w:pPr>
+              <w:rPr>
+                <w:u w:val="single"/>
+              </w:rPr>
+            </w:pPr>
+            <w:r>
+              <w:rPr>
+                <w:u w:val="single"/>
+              </w:rPr>
               <w:t>PHOTO</w:t>
             </w:r>
             <w:r>
+              <w:rPr>
+                <w:u w:val="single"/>
+              </w:rPr>
               <w:t>_ID</w:t>
             </w:r>
           </w:p>
@@ -866,11 +908,16 @@
             <w:tcW w:w="1363" w:type="dxa"/>
           </w:tcPr>
           <w:p>
-            <w:r>
-              <w:t>ALBUM</w:t>
-            </w:r>
-            <w:r>
-              <w:t>_ID</w:t>
+            <w:pPr>
+              <w:rPr>
+                <w:u w:val="single"/>
+              </w:rPr>
+            </w:pPr>
+            <w:r>
+              <w:rPr>
+                <w:u w:val="single"/>
+              </w:rPr>
+              <w:t>ALBUM_ID</w:t>
             </w:r>
           </w:p>
         </w:tc>
@@ -906,43 +953,57 @@
         </w:tc>
         <w:tc>
           <w:tcPr>
+            <w:tcW w:w="2384" w:type="dxa"/>
+          </w:tcPr>
+          <w:p>
+            <w:r>
+              <w:t>ALBUM_CREATED_TIME</w:t>
+            </w:r>
+          </w:p>
+        </w:tc>
+      </w:tr>
+      <w:tr>
+        <w:tc>
+          <w:tcPr>
+            <w:tcW w:w="1363" w:type="dxa"/>
+          </w:tcPr>
+          <w:p/>
+        </w:tc>
+        <w:tc>
+          <w:tcPr>
+            <w:tcW w:w="1332" w:type="dxa"/>
+          </w:tcPr>
+          <w:p>
+            <w:r>
+              <w:t>(reference FB_USER)</w:t>
+            </w:r>
+          </w:p>
+        </w:tc>
+        <w:tc>
+          <w:tcPr>
+            <w:tcW w:w="1890" w:type="dxa"/>
+          </w:tcPr>
+          <w:p>
+            <w:r>
+              <w:t xml:space="preserve">(reference </w:t>
+            </w:r>
+            <w:r>
+              <w:t>PHOTO</w:t>
+            </w:r>
+            <w:r>
+              <w:t>)</w:t>
+            </w:r>
+          </w:p>
+        </w:tc>
+        <w:tc>
+          <w:tcPr>
             <w:tcW w:w="1620" w:type="dxa"/>
           </w:tcPr>
-          <w:p>
-            <w:r>
-              <w:t>ALBUM_CREATED_TIME</w:t>
-            </w:r>
-          </w:p>
-        </w:tc>
-      </w:tr>
-      <w:tr>
-        <w:tc>
-          <w:tcPr>
-            <w:tcW w:w="1363" w:type="dxa"/>
-          </w:tcPr>
-          <w:p/>
-        </w:tc>
-        <w:tc>
-          <w:tcPr>
-            <w:tcW w:w="1332" w:type="dxa"/>
-          </w:tcPr>
-          <w:p/>
-        </w:tc>
-        <w:tc>
-          <w:tcPr>
-            <w:tcW w:w="1890" w:type="dxa"/>
-          </w:tcPr>
-          <w:p/>
-        </w:tc>
-        <w:tc>
-          <w:tcPr>
-            <w:tcW w:w="1620" w:type="dxa"/>
-          </w:tcPr>
-          <w:p/>
-        </w:tc>
-        <w:tc>
-          <w:tcPr>
-            <w:tcW w:w="1620" w:type="dxa"/>
+          <w:p/>
+        </w:tc>
+        <w:tc>
+          <w:tcPr>
+            <w:tcW w:w="2384" w:type="dxa"/>
           </w:tcPr>
           <w:p/>
         </w:tc>
@@ -1070,13 +1131,13 @@
         <w:tblLook w:val="04A0" w:firstRow="1" w:lastRow="0" w:firstColumn="1" w:lastColumn="0" w:noHBand="0" w:noVBand="1"/>
       </w:tblPr>
       <w:tblGrid>
-        <w:gridCol w:w="1363"/>
-        <w:gridCol w:w="1332"/>
+        <w:gridCol w:w="1975"/>
+        <w:gridCol w:w="2070"/>
       </w:tblGrid>
       <w:tr>
         <w:tc>
           <w:tcPr>
-            <w:tcW w:w="1363" w:type="dxa"/>
+            <w:tcW w:w="1975" w:type="dxa"/>
           </w:tcPr>
           <w:p>
             <w:r>
@@ -1086,30 +1147,47 @@
         </w:tc>
         <w:tc>
           <w:tcPr>
-            <w:tcW w:w="1332" w:type="dxa"/>
-          </w:tcPr>
-          <w:p>
+            <w:tcW w:w="2070" w:type="dxa"/>
+          </w:tcPr>
+          <w:p>
+            <w:r>
+              <w:t>PHOTO_ID</w:t>
+            </w:r>
+          </w:p>
+        </w:tc>
+      </w:tr>
+      <w:tr>
+        <w:tc>
+          <w:tcPr>
+            <w:tcW w:w="1975" w:type="dxa"/>
+          </w:tcPr>
+          <w:p>
+            <w:r>
+              <w:t xml:space="preserve">(reference </w:t>
+            </w:r>
+            <w:r>
+              <w:t>ALBUM</w:t>
+            </w:r>
+            <w:r>
+              <w:t>)</w:t>
+            </w:r>
+          </w:p>
+        </w:tc>
+        <w:tc>
+          <w:tcPr>
+            <w:tcW w:w="2070" w:type="dxa"/>
+          </w:tcPr>
+          <w:p>
+            <w:r>
+              <w:t xml:space="preserve">(reference </w:t>
+            </w:r>
             <w:r>
               <w:t>PHOTO</w:t>
             </w:r>
             <w:r>
-              <w:t>_ID</w:t>
-            </w:r>
-          </w:p>
-        </w:tc>
-      </w:tr>
-      <w:tr>
-        <w:tc>
-          <w:tcPr>
-            <w:tcW w:w="1363" w:type="dxa"/>
-          </w:tcPr>
-          <w:p/>
-        </w:tc>
-        <w:tc>
-          <w:tcPr>
-            <w:tcW w:w="1332" w:type="dxa"/>
-          </w:tcPr>
-          <w:p/>
+              <w:t>)</w:t>
+            </w:r>
+          </w:p>
         </w:tc>
       </w:tr>
     </w:tbl>
@@ -1171,89 +1249,97 @@
       <w:tr>
         <w:tc>
           <w:tcPr>
-            <w:tcW w:w="1363" w:type="dxa"/>
-          </w:tcPr>
-          <w:p>
+            <w:tcW w:w="1252" w:type="dxa"/>
+          </w:tcPr>
+          <w:p>
+            <w:r>
+              <w:t>PHOTO_ID</w:t>
+            </w:r>
+          </w:p>
+        </w:tc>
+        <w:tc>
+          <w:tcPr>
+            <w:tcW w:w="1764" w:type="dxa"/>
+          </w:tcPr>
+          <w:p>
+            <w:r>
+              <w:t>TAG_SUBJECT_ID</w:t>
+            </w:r>
+          </w:p>
+        </w:tc>
+        <w:tc>
+          <w:tcPr>
+            <w:tcW w:w="2089" w:type="dxa"/>
+          </w:tcPr>
+          <w:p>
+            <w:r>
+              <w:t>TAG_CREATED_TIME</w:t>
+            </w:r>
+          </w:p>
+        </w:tc>
+        <w:tc>
+          <w:tcPr>
+            <w:tcW w:w="2126" w:type="dxa"/>
+          </w:tcPr>
+          <w:p>
+            <w:r>
+              <w:t>TAG_X_COORDINATE</w:t>
+            </w:r>
+          </w:p>
+        </w:tc>
+        <w:tc>
+          <w:tcPr>
+            <w:tcW w:w="2119" w:type="dxa"/>
+          </w:tcPr>
+          <w:p>
+            <w:r>
+              <w:t>TAG_Y_COORDINATE</w:t>
+            </w:r>
+          </w:p>
+        </w:tc>
+      </w:tr>
+      <w:tr>
+        <w:tc>
+          <w:tcPr>
+            <w:tcW w:w="1252" w:type="dxa"/>
+          </w:tcPr>
+          <w:p>
+            <w:r>
+              <w:t xml:space="preserve">(reference </w:t>
+            </w:r>
             <w:r>
               <w:t>PHOTO</w:t>
             </w:r>
             <w:r>
-              <w:t>_ID</w:t>
-            </w:r>
-          </w:p>
-        </w:tc>
-        <w:tc>
-          <w:tcPr>
-            <w:tcW w:w="1332" w:type="dxa"/>
-          </w:tcPr>
-          <w:p>
-            <w:r>
-              <w:t>TAG_SUBJECT</w:t>
-            </w:r>
-            <w:r>
-              <w:t>_ID</w:t>
-            </w:r>
-          </w:p>
-        </w:tc>
-        <w:tc>
-          <w:tcPr>
-            <w:tcW w:w="1890" w:type="dxa"/>
-          </w:tcPr>
-          <w:p>
-            <w:r>
-              <w:t>TAG_CREATED_TIME</w:t>
-            </w:r>
-          </w:p>
-        </w:tc>
-        <w:tc>
-          <w:tcPr>
-            <w:tcW w:w="1620" w:type="dxa"/>
-          </w:tcPr>
-          <w:p>
-            <w:r>
-              <w:t>TAG_X_COORDINATE</w:t>
-            </w:r>
-          </w:p>
-        </w:tc>
-        <w:tc>
-          <w:tcPr>
-            <w:tcW w:w="1620" w:type="dxa"/>
-          </w:tcPr>
-          <w:p>
-            <w:r>
-              <w:t>TAG_Y_COORDINATE</w:t>
-            </w:r>
-          </w:p>
-        </w:tc>
-      </w:tr>
-      <w:tr>
-        <w:tc>
-          <w:tcPr>
-            <w:tcW w:w="1363" w:type="dxa"/>
-          </w:tcPr>
-          <w:p/>
-        </w:tc>
-        <w:tc>
-          <w:tcPr>
-            <w:tcW w:w="1332" w:type="dxa"/>
-          </w:tcPr>
-          <w:p/>
-        </w:tc>
-        <w:tc>
-          <w:tcPr>
-            <w:tcW w:w="1890" w:type="dxa"/>
-          </w:tcPr>
-          <w:p/>
-        </w:tc>
-        <w:tc>
-          <w:tcPr>
-            <w:tcW w:w="1620" w:type="dxa"/>
-          </w:tcPr>
-          <w:p/>
-        </w:tc>
-        <w:tc>
-          <w:tcPr>
-            <w:tcW w:w="1620" w:type="dxa"/>
+              <w:t>)</w:t>
+            </w:r>
+          </w:p>
+        </w:tc>
+        <w:tc>
+          <w:tcPr>
+            <w:tcW w:w="1764" w:type="dxa"/>
+          </w:tcPr>
+          <w:p>
+            <w:r>
+              <w:t>(reference FB_USER)</w:t>
+            </w:r>
+          </w:p>
+        </w:tc>
+        <w:tc>
+          <w:tcPr>
+            <w:tcW w:w="2089" w:type="dxa"/>
+          </w:tcPr>
+          <w:p/>
+        </w:tc>
+        <w:tc>
+          <w:tcPr>
+            <w:tcW w:w="2126" w:type="dxa"/>
+          </w:tcPr>
+          <w:p/>
+        </w:tc>
+        <w:tc>
+          <w:tcPr>
+            <w:tcW w:w="2119" w:type="dxa"/>
           </w:tcPr>
           <w:p/>
         </w:tc>
@@ -1294,6 +1380,143 @@
           <w:b/>
         </w:rPr>
         <w:t>PHOTO_COMMENT</w:t>
+      </w:r>
+    </w:p>
+    <w:p>
+      <w:r>
+        <w:t>Schema:</w:t>
+      </w:r>
+    </w:p>
+    <w:tbl>
+      <w:tblPr>
+        <w:tblStyle w:val="TableGrid"/>
+        <w:tblW w:w="0" w:type="auto"/>
+        <w:tblLook w:val="04A0" w:firstRow="1" w:lastRow="0" w:firstColumn="1" w:lastColumn="0" w:noHBand="0" w:noVBand="1"/>
+      </w:tblPr>
+      <w:tblGrid>
+        <w:gridCol w:w="2335"/>
+        <w:gridCol w:w="2245"/>
+        <w:gridCol w:w="1085"/>
+        <w:gridCol w:w="900"/>
+      </w:tblGrid>
+      <w:tr>
+        <w:tc>
+          <w:tcPr>
+            <w:tcW w:w="2335" w:type="dxa"/>
+          </w:tcPr>
+          <w:p>
+            <w:r>
+              <w:t>PHOTO_ID</w:t>
+            </w:r>
+          </w:p>
+        </w:tc>
+        <w:tc>
+          <w:tcPr>
+            <w:tcW w:w="2245" w:type="dxa"/>
+          </w:tcPr>
+          <w:p>
+            <w:r>
+              <w:t>USER_ID</w:t>
+            </w:r>
+          </w:p>
+        </w:tc>
+        <w:tc>
+          <w:tcPr>
+            <w:tcW w:w="1085" w:type="dxa"/>
+          </w:tcPr>
+          <w:p>
+            <w:r>
+              <w:t>CONTENT</w:t>
+            </w:r>
+          </w:p>
+        </w:tc>
+        <w:tc>
+          <w:tcPr>
+            <w:tcW w:w="900" w:type="dxa"/>
+          </w:tcPr>
+          <w:p>
+            <w:r>
+              <w:t>TIME</w:t>
+            </w:r>
+          </w:p>
+        </w:tc>
+      </w:tr>
+      <w:tr>
+        <w:tc>
+          <w:tcPr>
+            <w:tcW w:w="2335" w:type="dxa"/>
+          </w:tcPr>
+          <w:p>
+            <w:r>
+              <w:t xml:space="preserve">(reference </w:t>
+            </w:r>
+            <w:r>
+              <w:t>PHOTO</w:t>
+            </w:r>
+            <w:r>
+              <w:t>)</w:t>
+            </w:r>
+          </w:p>
+        </w:tc>
+        <w:tc>
+          <w:tcPr>
+            <w:tcW w:w="2245" w:type="dxa"/>
+          </w:tcPr>
+          <w:p>
+            <w:r>
+              <w:t>(reference FB_USER)</w:t>
+            </w:r>
+          </w:p>
+        </w:tc>
+        <w:tc>
+          <w:tcPr>
+            <w:tcW w:w="1085" w:type="dxa"/>
+          </w:tcPr>
+          <w:p/>
+        </w:tc>
+        <w:tc>
+          <w:tcPr>
+            <w:tcW w:w="900" w:type="dxa"/>
+          </w:tcPr>
+          <w:p/>
+        </w:tc>
+      </w:tr>
+    </w:tbl>
+    <w:p/>
+    <w:p>
+      <w:r>
+        <w:t xml:space="preserve"># </w:t>
+      </w:r>
+      <w:proofErr w:type="gramStart"/>
+      <w:r>
+        <w:t>of</w:t>
+      </w:r>
+      <w:proofErr w:type="gramEnd"/>
+      <w:r>
+        <w:t xml:space="preserve"> Rows:</w:t>
+      </w:r>
+      <w:r>
+        <w:t xml:space="preserve"> 0</w:t>
+      </w:r>
+    </w:p>
+    <w:p/>
+    <w:p>
+      <w:pPr>
+        <w:rPr>
+          <w:b/>
+        </w:rPr>
+      </w:pPr>
+      <w:r>
+        <w:rPr>
+          <w:b/>
+        </w:rPr>
+        <w:t xml:space="preserve">Table Name: </w:t>
+      </w:r>
+      <w:r>
+        <w:rPr>
+          <w:b/>
+        </w:rPr>
+        <w:t>EVENT</w:t>
       </w:r>
     </w:p>
     <w:p>
@@ -1309,137 +1532,8 @@
       </w:tblPr>
       <w:tblGrid>
         <w:gridCol w:w="1363"/>
-        <w:gridCol w:w="1332"/>
-        <w:gridCol w:w="1890"/>
-        <w:gridCol w:w="1620"/>
-      </w:tblGrid>
-      <w:tr>
-        <w:tc>
-          <w:tcPr>
-            <w:tcW w:w="1363" w:type="dxa"/>
-          </w:tcPr>
-          <w:p>
-            <w:r>
-              <w:t>PHOTO</w:t>
-            </w:r>
-            <w:r>
-              <w:t>_ID</w:t>
-            </w:r>
-          </w:p>
-        </w:tc>
-        <w:tc>
-          <w:tcPr>
-            <w:tcW w:w="1332" w:type="dxa"/>
-          </w:tcPr>
-          <w:p>
-            <w:r>
-              <w:t>USER</w:t>
-            </w:r>
-            <w:r>
-              <w:t>_ID</w:t>
-            </w:r>
-          </w:p>
-        </w:tc>
-        <w:tc>
-          <w:tcPr>
-            <w:tcW w:w="1890" w:type="dxa"/>
-          </w:tcPr>
-          <w:p>
-            <w:r>
-              <w:t>CONTENT</w:t>
-            </w:r>
-          </w:p>
-        </w:tc>
-        <w:tc>
-          <w:tcPr>
-            <w:tcW w:w="1620" w:type="dxa"/>
-          </w:tcPr>
-          <w:p>
-            <w:r>
-              <w:t>TIME</w:t>
-            </w:r>
-          </w:p>
-        </w:tc>
-      </w:tr>
-      <w:tr>
-        <w:tc>
-          <w:tcPr>
-            <w:tcW w:w="1363" w:type="dxa"/>
-          </w:tcPr>
-          <w:p/>
-        </w:tc>
-        <w:tc>
-          <w:tcPr>
-            <w:tcW w:w="1332" w:type="dxa"/>
-          </w:tcPr>
-          <w:p/>
-        </w:tc>
-        <w:tc>
-          <w:tcPr>
-            <w:tcW w:w="1890" w:type="dxa"/>
-          </w:tcPr>
-          <w:p/>
-        </w:tc>
-        <w:tc>
-          <w:tcPr>
-            <w:tcW w:w="1620" w:type="dxa"/>
-          </w:tcPr>
-          <w:p/>
-        </w:tc>
-      </w:tr>
-    </w:tbl>
-    <w:p/>
-    <w:p>
-      <w:r>
-        <w:t xml:space="preserve"># </w:t>
-      </w:r>
-      <w:proofErr w:type="gramStart"/>
-      <w:r>
-        <w:t>of</w:t>
-      </w:r>
-      <w:proofErr w:type="gramEnd"/>
-      <w:r>
-        <w:t xml:space="preserve"> Rows:</w:t>
-      </w:r>
-      <w:r>
-        <w:t xml:space="preserve"> 0</w:t>
-      </w:r>
-    </w:p>
-    <w:p/>
-    <w:p>
-      <w:pPr>
-        <w:rPr>
-          <w:b/>
-        </w:rPr>
-      </w:pPr>
-      <w:r>
-        <w:rPr>
-          <w:b/>
-        </w:rPr>
-        <w:t xml:space="preserve">Table Name: </w:t>
-      </w:r>
-      <w:r>
-        <w:rPr>
-          <w:b/>
-        </w:rPr>
-        <w:t>EVENT</w:t>
-      </w:r>
-    </w:p>
-    <w:p>
-      <w:r>
-        <w:t>Schema:</w:t>
-      </w:r>
-    </w:p>
-    <w:tbl>
-      <w:tblPr>
-        <w:tblStyle w:val="TableGrid"/>
-        <w:tblW w:w="0" w:type="auto"/>
-        <w:tblLook w:val="04A0" w:firstRow="1" w:lastRow="0" w:firstColumn="1" w:lastColumn="0" w:noHBand="0" w:noVBand="1"/>
-      </w:tblPr>
-      <w:tblGrid>
-        <w:gridCol w:w="1363"/>
-        <w:gridCol w:w="2059"/>
-        <w:gridCol w:w="1890"/>
+        <w:gridCol w:w="2232"/>
+        <w:gridCol w:w="1717"/>
         <w:gridCol w:w="1686"/>
         <w:gridCol w:w="2115"/>
       </w:tblGrid>
@@ -1449,30 +1543,32 @@
             <w:tcW w:w="1363" w:type="dxa"/>
           </w:tcPr>
           <w:p>
-            <w:r>
-              <w:t>EVENT</w:t>
-            </w:r>
-            <w:r>
-              <w:t>_ID</w:t>
-            </w:r>
-          </w:p>
-        </w:tc>
-        <w:tc>
-          <w:tcPr>
-            <w:tcW w:w="1332" w:type="dxa"/>
-          </w:tcPr>
-          <w:p>
-            <w:r>
-              <w:t>EVENT_CREATOR</w:t>
-            </w:r>
-            <w:r>
-              <w:t>_ID</w:t>
-            </w:r>
-          </w:p>
-        </w:tc>
-        <w:tc>
-          <w:tcPr>
-            <w:tcW w:w="1890" w:type="dxa"/>
+            <w:pPr>
+              <w:rPr>
+                <w:u w:val="single"/>
+              </w:rPr>
+            </w:pPr>
+            <w:r>
+              <w:rPr>
+                <w:u w:val="single"/>
+              </w:rPr>
+              <w:t>EVENT_ID</w:t>
+            </w:r>
+          </w:p>
+        </w:tc>
+        <w:tc>
+          <w:tcPr>
+            <w:tcW w:w="2232" w:type="dxa"/>
+          </w:tcPr>
+          <w:p>
+            <w:r>
+              <w:t>EVENT_CREATOR_ID</w:t>
+            </w:r>
+          </w:p>
+        </w:tc>
+        <w:tc>
+          <w:tcPr>
+            <w:tcW w:w="1717" w:type="dxa"/>
           </w:tcPr>
           <w:p>
             <w:r>
@@ -1482,7 +1578,7 @@
         </w:tc>
         <w:tc>
           <w:tcPr>
-            <w:tcW w:w="1620" w:type="dxa"/>
+            <w:tcW w:w="1686" w:type="dxa"/>
           </w:tcPr>
           <w:p>
             <w:r>
@@ -1492,7 +1588,7 @@
         </w:tc>
         <w:tc>
           <w:tcPr>
-            <w:tcW w:w="1620" w:type="dxa"/>
+            <w:tcW w:w="2115" w:type="dxa"/>
           </w:tcPr>
           <w:p>
             <w:r>
@@ -1510,25 +1606,29 @@
         </w:tc>
         <w:tc>
           <w:tcPr>
-            <w:tcW w:w="1332" w:type="dxa"/>
-          </w:tcPr>
-          <w:p/>
-        </w:tc>
-        <w:tc>
-          <w:tcPr>
-            <w:tcW w:w="1890" w:type="dxa"/>
-          </w:tcPr>
-          <w:p/>
-        </w:tc>
-        <w:tc>
-          <w:tcPr>
-            <w:tcW w:w="1620" w:type="dxa"/>
-          </w:tcPr>
-          <w:p/>
-        </w:tc>
-        <w:tc>
-          <w:tcPr>
-            <w:tcW w:w="1620" w:type="dxa"/>
+            <w:tcW w:w="2232" w:type="dxa"/>
+          </w:tcPr>
+          <w:p>
+            <w:r>
+              <w:t>(reference FB_USER)</w:t>
+            </w:r>
+          </w:p>
+        </w:tc>
+        <w:tc>
+          <w:tcPr>
+            <w:tcW w:w="1717" w:type="dxa"/>
+          </w:tcPr>
+          <w:p/>
+        </w:tc>
+        <w:tc>
+          <w:tcPr>
+            <w:tcW w:w="1686" w:type="dxa"/>
+          </w:tcPr>
+          <w:p/>
+        </w:tc>
+        <w:tc>
+          <w:tcPr>
+            <w:tcW w:w="2115" w:type="dxa"/>
           </w:tcPr>
           <w:p/>
         </w:tc>
@@ -1547,7 +1647,6 @@
         <w:gridCol w:w="1350"/>
         <w:gridCol w:w="1712"/>
         <w:gridCol w:w="1857"/>
-        <w:gridCol w:w="1073"/>
       </w:tblGrid>
       <w:tr>
         <w:tc>
@@ -1600,16 +1699,6 @@
             </w:r>
           </w:p>
         </w:tc>
-        <w:tc>
-          <w:tcPr>
-            <w:tcW w:w="1073" w:type="dxa"/>
-          </w:tcPr>
-          <w:p>
-            <w:r>
-              <w:t>LOC_ID</w:t>
-            </w:r>
-          </w:p>
-        </w:tc>
       </w:tr>
       <w:tr>
         <w:tc>
@@ -1639,12 +1728,6 @@
         <w:tc>
           <w:tcPr>
             <w:tcW w:w="1857" w:type="dxa"/>
-          </w:tcPr>
-          <w:p/>
-        </w:tc>
-        <w:tc>
-          <w:tcPr>
-            <w:tcW w:w="1073" w:type="dxa"/>
           </w:tcPr>
           <w:p/>
         </w:tc>
@@ -1658,13 +1741,24 @@
         <w:tblLook w:val="04A0" w:firstRow="1" w:lastRow="0" w:firstColumn="1" w:lastColumn="0" w:noHBand="0" w:noVBand="1"/>
       </w:tblPr>
       <w:tblGrid>
-        <w:gridCol w:w="2045"/>
-        <w:gridCol w:w="2045"/>
+        <w:gridCol w:w="2335"/>
+        <w:gridCol w:w="2070"/>
+        <w:gridCol w:w="2160"/>
       </w:tblGrid>
       <w:tr>
         <w:tc>
           <w:tcPr>
-            <w:tcW w:w="2045" w:type="dxa"/>
+            <w:tcW w:w="2335" w:type="dxa"/>
+          </w:tcPr>
+          <w:p>
+            <w:r>
+              <w:t>LOC_ID</w:t>
+            </w:r>
+          </w:p>
+        </w:tc>
+        <w:tc>
+          <w:tcPr>
+            <w:tcW w:w="2070" w:type="dxa"/>
           </w:tcPr>
           <w:p>
             <w:r>
@@ -1674,7 +1768,7 @@
         </w:tc>
         <w:tc>
           <w:tcPr>
-            <w:tcW w:w="2045" w:type="dxa"/>
+            <w:tcW w:w="2160" w:type="dxa"/>
           </w:tcPr>
           <w:p>
             <w:r>
@@ -1686,13 +1780,29 @@
       <w:tr>
         <w:tc>
           <w:tcPr>
-            <w:tcW w:w="2045" w:type="dxa"/>
-          </w:tcPr>
-          <w:p/>
-        </w:tc>
-        <w:tc>
-          <w:tcPr>
-            <w:tcW w:w="2045" w:type="dxa"/>
+            <w:tcW w:w="2335" w:type="dxa"/>
+          </w:tcPr>
+          <w:p>
+            <w:r>
+              <w:t xml:space="preserve">(reference </w:t>
+            </w:r>
+            <w:r>
+              <w:t>LOCATION</w:t>
+            </w:r>
+            <w:r>
+              <w:t>)</w:t>
+            </w:r>
+          </w:p>
+        </w:tc>
+        <w:tc>
+          <w:tcPr>
+            <w:tcW w:w="2070" w:type="dxa"/>
+          </w:tcPr>
+          <w:p/>
+        </w:tc>
+        <w:tc>
+          <w:tcPr>
+            <w:tcW w:w="2160" w:type="dxa"/>
           </w:tcPr>
           <w:p/>
         </w:tc>

</xml_diff>